<commit_message>
VPD ON TABLE THAMGIADEAN.sql
</commit_message>
<xml_diff>
--- a/REPORT.docx
+++ b/REPORT.docx
@@ -1674,6 +1674,43 @@
     <w:p>
       <w:pPr>
         <w:pStyle w:val="oancuaDanhsach"/>
+        <w:numPr>
+          <w:ilvl w:val="2"/>
+          <w:numId w:val="3"/>
+        </w:numPr>
+        <w:spacing w:after="0" w:line="360" w:lineRule="auto"/>
+        <w:ind w:left="1701" w:hanging="283"/>
+        <w:rPr>
+          <w:rFonts w:ascii="Times New Roman" w:hAnsi="Times New Roman" w:cs="Times New Roman"/>
+          <w:b/>
+          <w:sz w:val="24"/>
+          <w:szCs w:val="24"/>
+        </w:rPr>
+      </w:pPr>
+      <w:bookmarkStart w:id="3" w:name="_GoBack"/>
+      <w:bookmarkEnd w:id="3"/>
+      <w:r>
+        <w:rPr>
+          <w:rFonts w:ascii="Times New Roman" w:hAnsi="Times New Roman" w:cs="Times New Roman"/>
+          <w:b/>
+          <w:sz w:val="24"/>
+          <w:szCs w:val="24"/>
+        </w:rPr>
+        <w:t>Nhân viên phòng nhân sự được:</w:t>
+      </w:r>
+      <w:r>
+        <w:rPr>
+          <w:rFonts w:ascii="Times New Roman" w:hAnsi="Times New Roman" w:cs="Times New Roman"/>
+          <w:b/>
+          <w:sz w:val="24"/>
+          <w:szCs w:val="24"/>
+        </w:rPr>
+        <w:t xml:space="preserve"> (DAC)</w:t>
+      </w:r>
+    </w:p>
+    <w:p>
+      <w:pPr>
+        <w:pStyle w:val="oancuaDanhsach"/>
         <w:spacing w:after="0" w:line="360" w:lineRule="auto"/>
         <w:ind w:left="1701"/>
         <w:rPr>
@@ -1688,7 +1725,25 @@
           <w:sz w:val="24"/>
           <w:szCs w:val="24"/>
         </w:rPr>
-        <w:t>Xem dữ liệu tham gia đề án của chính mình</w:t>
+        <w:t xml:space="preserve">Xem chi tiết dữ liệu của các nhân viên, </w:t>
+      </w:r>
+      <w:r>
+        <w:rPr>
+          <w:rFonts w:ascii="Times New Roman" w:hAnsi="Times New Roman" w:cs="Times New Roman"/>
+          <w:color w:val="FF0000"/>
+          <w:sz w:val="24"/>
+          <w:szCs w:val="24"/>
+        </w:rPr>
+        <w:t>ngoại trừ trưởng phòng</w:t>
+      </w:r>
+      <w:r>
+        <w:rPr>
+          <w:rFonts w:ascii="Times New Roman" w:hAnsi="Times New Roman" w:cs="Times New Roman"/>
+          <w:color w:val="FF0000"/>
+          <w:sz w:val="24"/>
+          <w:szCs w:val="24"/>
+        </w:rPr>
+        <w:t>(OLS)</w:t>
       </w:r>
       <w:r>
         <w:rPr>
@@ -1697,6 +1752,72 @@
           <w:szCs w:val="24"/>
         </w:rPr>
         <w:t>.</w:t>
+      </w:r>
+    </w:p>
+    <w:p>
+      <w:pPr>
+        <w:pStyle w:val="oancuaDanhsach"/>
+        <w:spacing w:after="0" w:line="360" w:lineRule="auto"/>
+        <w:ind w:left="1701"/>
+        <w:rPr>
+          <w:rFonts w:ascii="Times New Roman" w:hAnsi="Times New Roman" w:cs="Times New Roman"/>
+          <w:sz w:val="24"/>
+          <w:szCs w:val="24"/>
+        </w:rPr>
+      </w:pPr>
+      <w:r>
+        <w:rPr>
+          <w:rFonts w:ascii="Times New Roman" w:hAnsi="Times New Roman" w:cs="Times New Roman"/>
+          <w:sz w:val="24"/>
+          <w:szCs w:val="24"/>
+        </w:rPr>
+        <w:t xml:space="preserve">Sữa cột LUONG, PHUCAP, PHONGBAN của các nhân viên, </w:t>
+      </w:r>
+      <w:r>
+        <w:rPr>
+          <w:rFonts w:ascii="Times New Roman" w:hAnsi="Times New Roman" w:cs="Times New Roman"/>
+          <w:color w:val="FF0000"/>
+          <w:sz w:val="24"/>
+          <w:szCs w:val="24"/>
+        </w:rPr>
+        <w:t>ngoại trừ các nhân viên đó là trưởng phòng</w:t>
+      </w:r>
+      <w:r>
+        <w:rPr>
+          <w:rFonts w:ascii="Times New Roman" w:hAnsi="Times New Roman" w:cs="Times New Roman"/>
+          <w:color w:val="FF0000"/>
+          <w:sz w:val="24"/>
+          <w:szCs w:val="24"/>
+        </w:rPr>
+        <w:t>(OLS)</w:t>
+      </w:r>
+      <w:r>
+        <w:rPr>
+          <w:rFonts w:ascii="Times New Roman" w:hAnsi="Times New Roman" w:cs="Times New Roman"/>
+          <w:sz w:val="24"/>
+          <w:szCs w:val="24"/>
+        </w:rPr>
+        <w:t>.</w:t>
+      </w:r>
+    </w:p>
+    <w:p>
+      <w:pPr>
+        <w:pStyle w:val="oancuaDanhsach"/>
+        <w:spacing w:after="0" w:line="360" w:lineRule="auto"/>
+        <w:ind w:left="1701"/>
+        <w:rPr>
+          <w:rFonts w:ascii="Times New Roman" w:hAnsi="Times New Roman" w:cs="Times New Roman"/>
+          <w:sz w:val="24"/>
+          <w:szCs w:val="24"/>
+        </w:rPr>
+      </w:pPr>
+      <w:r>
+        <w:rPr>
+          <w:rFonts w:ascii="Times New Roman" w:hAnsi="Times New Roman" w:cs="Times New Roman"/>
+          <w:sz w:val="24"/>
+          <w:szCs w:val="24"/>
+        </w:rPr>
+        <w:t>Xem chi tiết bảng tham gia đề án.</w:t>
       </w:r>
     </w:p>
     <w:p>
@@ -1722,7 +1843,16 @@
           <w:sz w:val="24"/>
           <w:szCs w:val="24"/>
         </w:rPr>
-        <w:t>Nhân viên phòng nhân sự được:</w:t>
+        <w:t>Nhân viên phòng kinh doanh</w:t>
+      </w:r>
+      <w:r>
+        <w:rPr>
+          <w:rFonts w:ascii="Times New Roman" w:hAnsi="Times New Roman" w:cs="Times New Roman"/>
+          <w:b/>
+          <w:sz w:val="24"/>
+          <w:szCs w:val="24"/>
+        </w:rPr>
+        <w:t xml:space="preserve"> được:</w:t>
       </w:r>
       <w:r>
         <w:rPr>
@@ -1751,99 +1881,7 @@
           <w:sz w:val="24"/>
           <w:szCs w:val="24"/>
         </w:rPr>
-        <w:t xml:space="preserve">Xem chi tiết dữ liệu của các nhân viên, </w:t>
-      </w:r>
-      <w:r>
-        <w:rPr>
-          <w:rFonts w:ascii="Times New Roman" w:hAnsi="Times New Roman" w:cs="Times New Roman"/>
-          <w:color w:val="FF0000"/>
-          <w:sz w:val="24"/>
-          <w:szCs w:val="24"/>
-        </w:rPr>
-        <w:t>ngoại trừ trưởng phòng</w:t>
-      </w:r>
-      <w:r>
-        <w:rPr>
-          <w:rFonts w:ascii="Times New Roman" w:hAnsi="Times New Roman" w:cs="Times New Roman"/>
-          <w:color w:val="FF0000"/>
-          <w:sz w:val="24"/>
-          <w:szCs w:val="24"/>
-        </w:rPr>
-        <w:t>(OLS)</w:t>
-      </w:r>
-      <w:r>
-        <w:rPr>
-          <w:rFonts w:ascii="Times New Roman" w:hAnsi="Times New Roman" w:cs="Times New Roman"/>
-          <w:sz w:val="24"/>
-          <w:szCs w:val="24"/>
-        </w:rPr>
-        <w:t>.</w:t>
-      </w:r>
-    </w:p>
-    <w:p>
-      <w:pPr>
-        <w:pStyle w:val="oancuaDanhsach"/>
-        <w:spacing w:after="0" w:line="360" w:lineRule="auto"/>
-        <w:ind w:left="1701"/>
-        <w:rPr>
-          <w:rFonts w:ascii="Times New Roman" w:hAnsi="Times New Roman" w:cs="Times New Roman"/>
-          <w:sz w:val="24"/>
-          <w:szCs w:val="24"/>
-        </w:rPr>
-      </w:pPr>
-      <w:r>
-        <w:rPr>
-          <w:rFonts w:ascii="Times New Roman" w:hAnsi="Times New Roman" w:cs="Times New Roman"/>
-          <w:sz w:val="24"/>
-          <w:szCs w:val="24"/>
-        </w:rPr>
-        <w:t xml:space="preserve">Sữa cột LUONG, PHUCAP, PHONGBAN của các nhân viên, </w:t>
-      </w:r>
-      <w:r>
-        <w:rPr>
-          <w:rFonts w:ascii="Times New Roman" w:hAnsi="Times New Roman" w:cs="Times New Roman"/>
-          <w:color w:val="FF0000"/>
-          <w:sz w:val="24"/>
-          <w:szCs w:val="24"/>
-        </w:rPr>
-        <w:t>ngoại trừ các nhân viên đó là trưởng phòng</w:t>
-      </w:r>
-      <w:r>
-        <w:rPr>
-          <w:rFonts w:ascii="Times New Roman" w:hAnsi="Times New Roman" w:cs="Times New Roman"/>
-          <w:color w:val="FF0000"/>
-          <w:sz w:val="24"/>
-          <w:szCs w:val="24"/>
-        </w:rPr>
-        <w:t>(OLS)</w:t>
-      </w:r>
-      <w:r>
-        <w:rPr>
-          <w:rFonts w:ascii="Times New Roman" w:hAnsi="Times New Roman" w:cs="Times New Roman"/>
-          <w:sz w:val="24"/>
-          <w:szCs w:val="24"/>
-        </w:rPr>
-        <w:t>.</w:t>
-      </w:r>
-    </w:p>
-    <w:p>
-      <w:pPr>
-        <w:pStyle w:val="oancuaDanhsach"/>
-        <w:spacing w:after="0" w:line="360" w:lineRule="auto"/>
-        <w:ind w:left="1701"/>
-        <w:rPr>
-          <w:rFonts w:ascii="Times New Roman" w:hAnsi="Times New Roman" w:cs="Times New Roman"/>
-          <w:sz w:val="24"/>
-          <w:szCs w:val="24"/>
-        </w:rPr>
-      </w:pPr>
-      <w:r>
-        <w:rPr>
-          <w:rFonts w:ascii="Times New Roman" w:hAnsi="Times New Roman" w:cs="Times New Roman"/>
-          <w:sz w:val="24"/>
-          <w:szCs w:val="24"/>
-        </w:rPr>
-        <w:t>Xem chi tiết bảng tham gia đề án.</w:t>
+        <w:t>Xem chi tiêt bảng đề án và bảng tham gia đề án.</w:t>
       </w:r>
     </w:p>
     <w:p>
@@ -1869,7 +1907,7 @@
           <w:sz w:val="24"/>
           <w:szCs w:val="24"/>
         </w:rPr>
-        <w:t>Nhân viên phòng kinh doanh</w:t>
+        <w:t>Nhân viên phòng đề án</w:t>
       </w:r>
       <w:r>
         <w:rPr>
@@ -1907,7 +1945,51 @@
           <w:sz w:val="24"/>
           <w:szCs w:val="24"/>
         </w:rPr>
-        <w:t>Xem chi tiêt bảng đề án và bảng tham gia đề án.</w:t>
+        <w:t>Xem chi tiế</w:t>
+      </w:r>
+      <w:r>
+        <w:rPr>
+          <w:rFonts w:ascii="Times New Roman" w:hAnsi="Times New Roman" w:cs="Times New Roman"/>
+          <w:sz w:val="24"/>
+          <w:szCs w:val="24"/>
+        </w:rPr>
+        <w:t>t bảng đề án và bảng tham gia đề</w:t>
+      </w:r>
+      <w:r>
+        <w:rPr>
+          <w:rFonts w:ascii="Times New Roman" w:hAnsi="Times New Roman" w:cs="Times New Roman"/>
+          <w:sz w:val="24"/>
+          <w:szCs w:val="24"/>
+        </w:rPr>
+        <w:t xml:space="preserve"> án</w:t>
+      </w:r>
+    </w:p>
+    <w:p>
+      <w:pPr>
+        <w:pStyle w:val="oancuaDanhsach"/>
+        <w:spacing w:after="0" w:line="360" w:lineRule="auto"/>
+        <w:ind w:left="1701"/>
+        <w:rPr>
+          <w:rFonts w:ascii="Times New Roman" w:hAnsi="Times New Roman" w:cs="Times New Roman"/>
+          <w:sz w:val="24"/>
+          <w:szCs w:val="24"/>
+        </w:rPr>
+      </w:pPr>
+      <w:r>
+        <w:rPr>
+          <w:rFonts w:ascii="Times New Roman" w:hAnsi="Times New Roman" w:cs="Times New Roman"/>
+          <w:sz w:val="24"/>
+          <w:szCs w:val="24"/>
+        </w:rPr>
+        <w:t>Đăng ký hoặc hủy đăng ký tham gia đề án của chính họ.</w:t>
+      </w:r>
+      <w:r>
+        <w:rPr>
+          <w:rFonts w:ascii="Times New Roman" w:hAnsi="Times New Roman" w:cs="Times New Roman"/>
+          <w:sz w:val="24"/>
+          <w:szCs w:val="24"/>
+        </w:rPr>
+        <w:t xml:space="preserve"> (VPD)</w:t>
       </w:r>
     </w:p>
     <w:p>
@@ -1933,7 +2015,26 @@
           <w:sz w:val="24"/>
           <w:szCs w:val="24"/>
         </w:rPr>
-        <w:t>Nhân viên phòng đề án</w:t>
+        <w:t>Nhân viên phòng kế</w:t>
+      </w:r>
+      <w:r>
+        <w:rPr>
+          <w:rFonts w:ascii="Times New Roman" w:hAnsi="Times New Roman" w:cs="Times New Roman"/>
+          <w:b/>
+          <w:sz w:val="24"/>
+          <w:szCs w:val="24"/>
+        </w:rPr>
+        <w:t xml:space="preserve"> </w:t>
+      </w:r>
+      <w:r>
+        <w:rPr>
+          <w:rFonts w:ascii="Times New Roman" w:hAnsi="Times New Roman" w:cs="Times New Roman"/>
+          <w:b/>
+          <w:sz w:val="24"/>
+          <w:szCs w:val="24"/>
+          <w:lang w:val="vi-VN"/>
+        </w:rPr>
+        <w:t>hoạch</w:t>
       </w:r>
       <w:r>
         <w:rPr>
@@ -1971,134 +2072,7 @@
           <w:sz w:val="24"/>
           <w:szCs w:val="24"/>
         </w:rPr>
-        <w:t>Xem chi tiế</w:t>
-      </w:r>
-      <w:r>
-        <w:rPr>
-          <w:rFonts w:ascii="Times New Roman" w:hAnsi="Times New Roman" w:cs="Times New Roman"/>
-          <w:sz w:val="24"/>
-          <w:szCs w:val="24"/>
-        </w:rPr>
-        <w:t>t bảng đề án và bảng tham gia đề</w:t>
-      </w:r>
-      <w:r>
-        <w:rPr>
-          <w:rFonts w:ascii="Times New Roman" w:hAnsi="Times New Roman" w:cs="Times New Roman"/>
-          <w:sz w:val="24"/>
-          <w:szCs w:val="24"/>
-        </w:rPr>
-        <w:t xml:space="preserve"> án</w:t>
-      </w:r>
-    </w:p>
-    <w:p>
-      <w:pPr>
-        <w:pStyle w:val="oancuaDanhsach"/>
-        <w:spacing w:after="0" w:line="360" w:lineRule="auto"/>
-        <w:ind w:left="1701"/>
-        <w:rPr>
-          <w:rFonts w:ascii="Times New Roman" w:hAnsi="Times New Roman" w:cs="Times New Roman"/>
-          <w:sz w:val="24"/>
-          <w:szCs w:val="24"/>
-        </w:rPr>
-      </w:pPr>
-      <w:r>
-        <w:rPr>
-          <w:rFonts w:ascii="Times New Roman" w:hAnsi="Times New Roman" w:cs="Times New Roman"/>
-          <w:sz w:val="24"/>
-          <w:szCs w:val="24"/>
-        </w:rPr>
-        <w:t>Đăng ký hoặc hủy đăng ký tham gia đề án của chính họ.</w:t>
-      </w:r>
-      <w:r>
-        <w:rPr>
-          <w:rFonts w:ascii="Times New Roman" w:hAnsi="Times New Roman" w:cs="Times New Roman"/>
-          <w:sz w:val="24"/>
-          <w:szCs w:val="24"/>
-        </w:rPr>
-        <w:t xml:space="preserve"> (VPD)</w:t>
-      </w:r>
-    </w:p>
-    <w:p>
-      <w:pPr>
-        <w:pStyle w:val="oancuaDanhsach"/>
-        <w:numPr>
-          <w:ilvl w:val="2"/>
-          <w:numId w:val="3"/>
-        </w:numPr>
-        <w:spacing w:after="0" w:line="360" w:lineRule="auto"/>
-        <w:ind w:left="1701" w:hanging="283"/>
-        <w:rPr>
-          <w:rFonts w:ascii="Times New Roman" w:hAnsi="Times New Roman" w:cs="Times New Roman"/>
-          <w:b/>
-          <w:sz w:val="24"/>
-          <w:szCs w:val="24"/>
-        </w:rPr>
-      </w:pPr>
-      <w:r>
-        <w:rPr>
-          <w:rFonts w:ascii="Times New Roman" w:hAnsi="Times New Roman" w:cs="Times New Roman"/>
-          <w:b/>
-          <w:sz w:val="24"/>
-          <w:szCs w:val="24"/>
-        </w:rPr>
         <w:lastRenderedPageBreak/>
-        <w:t>Nhân viên phòng kế</w:t>
-      </w:r>
-      <w:r>
-        <w:rPr>
-          <w:rFonts w:ascii="Times New Roman" w:hAnsi="Times New Roman" w:cs="Times New Roman"/>
-          <w:b/>
-          <w:sz w:val="24"/>
-          <w:szCs w:val="24"/>
-        </w:rPr>
-        <w:t xml:space="preserve"> </w:t>
-      </w:r>
-      <w:r>
-        <w:rPr>
-          <w:rFonts w:ascii="Times New Roman" w:hAnsi="Times New Roman" w:cs="Times New Roman"/>
-          <w:b/>
-          <w:sz w:val="24"/>
-          <w:szCs w:val="24"/>
-          <w:lang w:val="vi-VN"/>
-        </w:rPr>
-        <w:t>hoạch</w:t>
-      </w:r>
-      <w:r>
-        <w:rPr>
-          <w:rFonts w:ascii="Times New Roman" w:hAnsi="Times New Roman" w:cs="Times New Roman"/>
-          <w:b/>
-          <w:sz w:val="24"/>
-          <w:szCs w:val="24"/>
-        </w:rPr>
-        <w:t xml:space="preserve"> được:</w:t>
-      </w:r>
-      <w:r>
-        <w:rPr>
-          <w:rFonts w:ascii="Times New Roman" w:hAnsi="Times New Roman" w:cs="Times New Roman"/>
-          <w:b/>
-          <w:sz w:val="24"/>
-          <w:szCs w:val="24"/>
-        </w:rPr>
-        <w:t xml:space="preserve"> (DAC)</w:t>
-      </w:r>
-    </w:p>
-    <w:p>
-      <w:pPr>
-        <w:pStyle w:val="oancuaDanhsach"/>
-        <w:spacing w:after="0" w:line="360" w:lineRule="auto"/>
-        <w:ind w:left="1701"/>
-        <w:rPr>
-          <w:rFonts w:ascii="Times New Roman" w:hAnsi="Times New Roman" w:cs="Times New Roman"/>
-          <w:sz w:val="24"/>
-          <w:szCs w:val="24"/>
-        </w:rPr>
-      </w:pPr>
-      <w:r>
-        <w:rPr>
-          <w:rFonts w:ascii="Times New Roman" w:hAnsi="Times New Roman" w:cs="Times New Roman"/>
-          <w:sz w:val="24"/>
-          <w:szCs w:val="24"/>
-        </w:rPr>
         <w:t>Xem, thêm, xóa, sữa bảng đề án.</w:t>
       </w:r>
     </w:p>
@@ -3877,17 +3851,7 @@
                 <w:sz w:val="20"/>
                 <w:szCs w:val="20"/>
               </w:rPr>
-              <w:t xml:space="preserve"> </w:t>
-            </w:r>
-            <w:bookmarkStart w:id="3" w:name="_GoBack"/>
-            <w:bookmarkEnd w:id="3"/>
-            <w:r>
-              <w:rPr>
-                <w:rFonts w:ascii="Times New Roman" w:hAnsi="Times New Roman" w:cs="Times New Roman"/>
-                <w:sz w:val="20"/>
-                <w:szCs w:val="20"/>
-              </w:rPr>
-              <w:t>U</w:t>
+              <w:t xml:space="preserve"> U</w:t>
             </w:r>
             <w:r>
               <w:rPr>
@@ -5214,6 +5178,14 @@
                 <w:szCs w:val="20"/>
               </w:rPr>
             </w:pPr>
+            <w:r>
+              <w:rPr>
+                <w:rFonts w:ascii="Times New Roman" w:hAnsi="Times New Roman" w:cs="Times New Roman"/>
+                <w:sz w:val="20"/>
+                <w:szCs w:val="20"/>
+              </w:rPr>
+              <w:t>Xem chi tiết và đầy đủ bảng</w:t>
+            </w:r>
           </w:p>
         </w:tc>
       </w:tr>
@@ -5340,6 +5312,14 @@
                 <w:szCs w:val="20"/>
               </w:rPr>
             </w:pPr>
+            <w:r>
+              <w:rPr>
+                <w:rFonts w:ascii="Times New Roman" w:hAnsi="Times New Roman" w:cs="Times New Roman"/>
+                <w:sz w:val="20"/>
+                <w:szCs w:val="20"/>
+              </w:rPr>
+              <w:t>Xem chi tiết và đầy đủ bảng</w:t>
+            </w:r>
           </w:p>
         </w:tc>
       </w:tr>
@@ -6374,7 +6354,7 @@
             <w:noProof/>
             <w:lang w:val="vi-VN"/>
           </w:rPr>
-          <w:t>2</w:t>
+          <w:t>3</w:t>
         </w:r>
         <w:r>
           <w:fldChar w:fldCharType="end"/>
@@ -6453,7 +6433,7 @@
         <v:path o:extrusionok="f" gradientshapeok="t" o:connecttype="rect"/>
         <o:lock v:ext="edit" aspectratio="t"/>
       </v:shapetype>
-      <v:shape id="_x0000_i1043" type="#_x0000_t75" style="width:11.25pt;height:11.25pt" o:bullet="t">
+      <v:shape id="_x0000_i1045" type="#_x0000_t75" style="width:11.25pt;height:11.25pt" o:bullet="t">
         <v:imagedata r:id="rId1" o:title="mso45D3"/>
       </v:shape>
     </w:pict>
@@ -7577,7 +7557,7 @@
 </file>
 
 <file path=customXml/itemProps1.xml><?xml version="1.0" encoding="utf-8"?>
-<ds:datastoreItem xmlns:ds="http://schemas.openxmlformats.org/officeDocument/2006/customXml" ds:itemID="{658E1FC1-A404-44A3-8395-DFC2BB7A4B1A}">
+<ds:datastoreItem xmlns:ds="http://schemas.openxmlformats.org/officeDocument/2006/customXml" ds:itemID="{051930A6-C1D3-42A3-8277-86C374F1ECEA}">
   <ds:schemaRefs>
     <ds:schemaRef ds:uri="http://schemas.openxmlformats.org/officeDocument/2006/bibliography"/>
   </ds:schemaRefs>

</xml_diff>

<commit_message>
hoàn thành giao diện ad
</commit_message>
<xml_diff>
--- a/REPORT.docx
+++ b/REPORT.docx
@@ -1,6 +1,6 @@
 
 <file path=word/document.xml><?xml version="1.0" encoding="utf-8"?>
-<w:document xmlns:wpc="http://schemas.microsoft.com/office/word/2010/wordprocessingCanvas" xmlns:cx="http://schemas.microsoft.com/office/drawing/2014/chartex" xmlns:cx1="http://schemas.microsoft.com/office/drawing/2015/9/8/chartex" xmlns:cx2="http://schemas.microsoft.com/office/drawing/2015/10/21/chartex" xmlns:cx3="http://schemas.microsoft.com/office/drawing/2016/5/9/chartex" xmlns:cx4="http://schemas.microsoft.com/office/drawing/2016/5/10/chartex" xmlns:cx5="http://schemas.microsoft.com/office/drawing/2016/5/11/chartex" xmlns:cx6="http://schemas.microsoft.com/office/drawing/2016/5/12/chartex" xmlns:cx7="http://schemas.microsoft.com/office/drawing/2016/5/13/chartex" xmlns:cx8="http://schemas.microsoft.com/office/drawing/2016/5/14/chartex" xmlns:mc="http://schemas.openxmlformats.org/markup-compatibility/2006" xmlns:aink="http://schemas.microsoft.com/office/drawing/2016/ink" xmlns:o="urn:schemas-microsoft-com:office:office" xmlns:r="http://schemas.openxmlformats.org/officeDocument/2006/relationships" xmlns:m="http://schemas.openxmlformats.org/officeDocument/2006/math" xmlns:v="urn:schemas-microsoft-com:vml" xmlns:wp14="http://schemas.microsoft.com/office/word/2010/wordprocessingDrawing" xmlns:wp="http://schemas.openxmlformats.org/drawingml/2006/wordprocessingDrawing" xmlns:w10="urn:schemas-microsoft-com:office:word" xmlns:w="http://schemas.openxmlformats.org/wordprocessingml/2006/main" xmlns:w14="http://schemas.microsoft.com/office/word/2010/wordml" xmlns:w15="http://schemas.microsoft.com/office/word/2012/wordml" xmlns:w16se="http://schemas.microsoft.com/office/word/2015/wordml/symex" xmlns:wpg="http://schemas.microsoft.com/office/word/2010/wordprocessingGroup" xmlns:wpi="http://schemas.microsoft.com/office/word/2010/wordprocessingInk" xmlns:wne="http://schemas.microsoft.com/office/word/2006/wordml" xmlns:wps="http://schemas.microsoft.com/office/word/2010/wordprocessingShape" mc:Ignorable="w14 w15 w16se wp14">
+<w:document xmlns:wpc="http://schemas.microsoft.com/office/word/2010/wordprocessingCanvas" xmlns:cx="http://schemas.microsoft.com/office/drawing/2014/chartex" xmlns:cx1="http://schemas.microsoft.com/office/drawing/2015/9/8/chartex" xmlns:cx2="http://schemas.microsoft.com/office/drawing/2015/10/21/chartex" xmlns:cx3="http://schemas.microsoft.com/office/drawing/2016/5/9/chartex" xmlns:cx4="http://schemas.microsoft.com/office/drawing/2016/5/10/chartex" xmlns:cx5="http://schemas.microsoft.com/office/drawing/2016/5/11/chartex" xmlns:cx6="http://schemas.microsoft.com/office/drawing/2016/5/12/chartex" xmlns:cx7="http://schemas.microsoft.com/office/drawing/2016/5/13/chartex" xmlns:cx8="http://schemas.microsoft.com/office/drawing/2016/5/14/chartex" xmlns:mc="http://schemas.openxmlformats.org/markup-compatibility/2006" xmlns:aink="http://schemas.microsoft.com/office/drawing/2016/ink" xmlns:am3d="http://schemas.microsoft.com/office/drawing/2017/model3d" xmlns:o="urn:schemas-microsoft-com:office:office" xmlns:r="http://schemas.openxmlformats.org/officeDocument/2006/relationships" xmlns:m="http://schemas.openxmlformats.org/officeDocument/2006/math" xmlns:v="urn:schemas-microsoft-com:vml" xmlns:wp14="http://schemas.microsoft.com/office/word/2010/wordprocessingDrawing" xmlns:wp="http://schemas.openxmlformats.org/drawingml/2006/wordprocessingDrawing" xmlns:w10="urn:schemas-microsoft-com:office:word" xmlns:w="http://schemas.openxmlformats.org/wordprocessingml/2006/main" xmlns:w14="http://schemas.microsoft.com/office/word/2010/wordml" xmlns:w15="http://schemas.microsoft.com/office/word/2012/wordml" xmlns:w16cid="http://schemas.microsoft.com/office/word/2016/wordml/cid" xmlns:w16se="http://schemas.microsoft.com/office/word/2015/wordml/symex" xmlns:wpg="http://schemas.microsoft.com/office/word/2010/wordprocessingGroup" xmlns:wpi="http://schemas.microsoft.com/office/word/2010/wordprocessingInk" xmlns:wne="http://schemas.microsoft.com/office/word/2006/wordml" xmlns:wps="http://schemas.microsoft.com/office/word/2010/wordprocessingShape" mc:Ignorable="w14 w15 w16se w16cid wp14">
   <w:body>
     <w:p>
       <w:bookmarkStart w:id="0" w:name="_Hlk477623336"/>
@@ -224,7 +224,6 @@
         <w:rPr>
           <w:rFonts w:ascii="Times New Roman" w:hAnsi="Times New Roman" w:cs="Times New Roman"/>
           <w:noProof/>
-          <w:color w:val="000000" w:themeColor="text1"/>
           <w:szCs w:val="20"/>
         </w:rPr>
         <w:drawing>
@@ -818,7 +817,6 @@
               <w:rPr>
                 <w:rFonts w:ascii="Times New Roman" w:hAnsi="Times New Roman" w:cs="Times New Roman"/>
                 <w:b/>
-                <w:color w:val="0070C0"/>
                 <w:sz w:val="24"/>
                 <w:szCs w:val="24"/>
               </w:rPr>
@@ -829,7 +827,7 @@
                   <w:rStyle w:val="Siuktni"/>
                   <w:rFonts w:ascii="Times New Roman" w:hAnsi="Times New Roman" w:cs="Times New Roman"/>
                   <w:b/>
-                  <w:color w:val="0070C0"/>
+                  <w:color w:val="auto"/>
                   <w:sz w:val="24"/>
                   <w:szCs w:val="24"/>
                   <w:u w:val="none"/>
@@ -925,7 +923,6 @@
             <w:pPr>
               <w:rPr>
                 <w:rFonts w:ascii="Times New Roman" w:hAnsi="Times New Roman" w:cs="Times New Roman"/>
-                <w:color w:val="0070C0"/>
                 <w:sz w:val="24"/>
                 <w:szCs w:val="24"/>
               </w:rPr>
@@ -935,7 +932,7 @@
                 <w:rPr>
                   <w:rStyle w:val="Siuktni"/>
                   <w:rFonts w:ascii="Times New Roman" w:hAnsi="Times New Roman" w:cs="Times New Roman"/>
-                  <w:color w:val="0070C0"/>
+                  <w:color w:val="auto"/>
                   <w:sz w:val="24"/>
                   <w:szCs w:val="24"/>
                   <w:u w:val="none"/>
@@ -1028,7 +1025,6 @@
             <w:pPr>
               <w:rPr>
                 <w:rFonts w:ascii="Times New Roman" w:hAnsi="Times New Roman" w:cs="Times New Roman"/>
-                <w:color w:val="0070C0"/>
                 <w:sz w:val="24"/>
                 <w:szCs w:val="24"/>
                 <w:u w:val="single"/>
@@ -1314,15 +1310,7 @@
           <w:sz w:val="24"/>
           <w:szCs w:val="24"/>
         </w:rPr>
-        <w:t xml:space="preserve">, </w:t>
-      </w:r>
-      <w:r>
-        <w:rPr>
-          <w:rFonts w:ascii="Times New Roman" w:hAnsi="Times New Roman" w:cs="Times New Roman"/>
-          <w:sz w:val="24"/>
-          <w:szCs w:val="24"/>
-        </w:rPr>
-        <w:t>NGAYNHANCHUC</w:t>
+        <w:t>, NGAYNHANCHUC</w:t>
       </w:r>
       <w:r>
         <w:rPr>
@@ -1331,43 +1319,7 @@
           <w:szCs w:val="24"/>
           <w:u w:val="single"/>
         </w:rPr>
-        <w:t>,</w:t>
-      </w:r>
-      <w:r>
-        <w:rPr>
-          <w:rFonts w:ascii="Times New Roman" w:hAnsi="Times New Roman" w:cs="Times New Roman"/>
-          <w:sz w:val="24"/>
-          <w:szCs w:val="24"/>
-          <w:u w:val="single"/>
-        </w:rPr>
-        <w:t xml:space="preserve"> </w:t>
-      </w:r>
-      <w:r>
-        <w:rPr>
-          <w:rFonts w:ascii="Times New Roman" w:hAnsi="Times New Roman" w:cs="Times New Roman"/>
-          <w:sz w:val="24"/>
-          <w:szCs w:val="24"/>
-          <w:u w:val="single"/>
-        </w:rPr>
-        <w:t>TR</w:t>
-      </w:r>
-      <w:r>
-        <w:rPr>
-          <w:rFonts w:ascii="Times New Roman" w:hAnsi="Times New Roman" w:cs="Times New Roman"/>
-          <w:sz w:val="24"/>
-          <w:szCs w:val="24"/>
-          <w:u w:val="single"/>
-        </w:rPr>
-        <w:t>UONG</w:t>
-      </w:r>
-      <w:r>
-        <w:rPr>
-          <w:rFonts w:ascii="Times New Roman" w:hAnsi="Times New Roman" w:cs="Times New Roman"/>
-          <w:sz w:val="24"/>
-          <w:szCs w:val="24"/>
-          <w:u w:val="single"/>
-        </w:rPr>
-        <w:t>PHONG</w:t>
+        <w:t>, TRUONGPHONG</w:t>
       </w:r>
       <w:r>
         <w:rPr>
@@ -1774,21 +1726,11 @@
           <w:sz w:val="24"/>
           <w:szCs w:val="24"/>
         </w:rPr>
-        <w:t xml:space="preserve">Xem chi tiết dữ liệu của các nhân viên, </w:t>
-      </w:r>
-      <w:r>
-        <w:rPr>
-          <w:rFonts w:ascii="Times New Roman" w:hAnsi="Times New Roman" w:cs="Times New Roman"/>
-          <w:color w:val="FF0000"/>
-          <w:sz w:val="24"/>
-          <w:szCs w:val="24"/>
-        </w:rPr>
-        <w:t>ngoại trừ trưởng phòng</w:t>
-      </w:r>
-      <w:r>
-        <w:rPr>
-          <w:rFonts w:ascii="Times New Roman" w:hAnsi="Times New Roman" w:cs="Times New Roman"/>
-          <w:color w:val="FF0000"/>
+        <w:t>Xem chi tiết dữ liệu của các nhân viên, ngoại trừ trưởng phòng</w:t>
+      </w:r>
+      <w:r>
+        <w:rPr>
+          <w:rFonts w:ascii="Times New Roman" w:hAnsi="Times New Roman" w:cs="Times New Roman"/>
           <w:sz w:val="24"/>
           <w:szCs w:val="24"/>
         </w:rPr>
@@ -1820,21 +1762,11 @@
           <w:sz w:val="24"/>
           <w:szCs w:val="24"/>
         </w:rPr>
-        <w:t xml:space="preserve">Sữa cột LUONG, PHUCAP, PHONGBAN của các nhân viên, </w:t>
-      </w:r>
-      <w:r>
-        <w:rPr>
-          <w:rFonts w:ascii="Times New Roman" w:hAnsi="Times New Roman" w:cs="Times New Roman"/>
-          <w:color w:val="FF0000"/>
-          <w:sz w:val="24"/>
-          <w:szCs w:val="24"/>
-        </w:rPr>
-        <w:t>ngoại trừ các nhân viên đó là trưởng phòng</w:t>
-      </w:r>
-      <w:r>
-        <w:rPr>
-          <w:rFonts w:ascii="Times New Roman" w:hAnsi="Times New Roman" w:cs="Times New Roman"/>
-          <w:color w:val="FF0000"/>
+        <w:t>Sữa cột LUONG, PHUCAP, PHONGBAN của các nhân viên, ngoại trừ các nhân viên đó là trưởng phòng</w:t>
+      </w:r>
+      <w:r>
+        <w:rPr>
+          <w:rFonts w:ascii="Times New Roman" w:hAnsi="Times New Roman" w:cs="Times New Roman"/>
           <w:sz w:val="24"/>
           <w:szCs w:val="24"/>
         </w:rPr>
@@ -1868,6 +1800,8 @@
         </w:rPr>
         <w:t>Xem chi tiết bảng tham gia đề án.</w:t>
       </w:r>
+      <w:bookmarkStart w:id="3" w:name="_GoBack"/>
+      <w:bookmarkEnd w:id="3"/>
     </w:p>
     <w:p>
       <w:pPr>
@@ -2373,16 +2307,7 @@
           <w:sz w:val="24"/>
           <w:szCs w:val="24"/>
         </w:rPr>
-        <w:t xml:space="preserve">làm </w:t>
-      </w:r>
-      <w:r>
-        <w:rPr>
-          <w:rFonts w:ascii="Times New Roman" w:hAnsi="Times New Roman" w:cs="Times New Roman"/>
-          <w:b/>
-          <w:sz w:val="24"/>
-          <w:szCs w:val="24"/>
-        </w:rPr>
-        <w:t>giám đốc</w:t>
+        <w:t>làm giám đốc</w:t>
       </w:r>
       <w:r>
         <w:rPr>
@@ -5687,8 +5612,6 @@
             </w:r>
           </w:p>
         </w:tc>
-        <w:bookmarkStart w:id="3" w:name="_GoBack"/>
-        <w:bookmarkEnd w:id="3"/>
       </w:tr>
       <w:tr>
         <w:tc>
@@ -5709,23 +5632,7 @@
                 <w:sz w:val="20"/>
                 <w:szCs w:val="20"/>
               </w:rPr>
-              <w:t>Nhân viên phòng kế ho</w:t>
-            </w:r>
-            <w:r>
-              <w:rPr>
-                <w:rFonts w:ascii="Times New Roman" w:hAnsi="Times New Roman" w:cs="Times New Roman"/>
-                <w:sz w:val="20"/>
-                <w:szCs w:val="20"/>
-              </w:rPr>
-              <w:t>ạ</w:t>
-            </w:r>
-            <w:r>
-              <w:rPr>
-                <w:rFonts w:ascii="Times New Roman" w:hAnsi="Times New Roman" w:cs="Times New Roman"/>
-                <w:sz w:val="20"/>
-                <w:szCs w:val="20"/>
-              </w:rPr>
-              <w:t>ch</w:t>
+              <w:t>Nhân viên phòng kế hoạch</w:t>
             </w:r>
           </w:p>
         </w:tc>
@@ -6054,7 +5961,7 @@
 </file>
 
 <file path=word/endnotes.xml><?xml version="1.0" encoding="utf-8"?>
-<w:endnotes xmlns:wpc="http://schemas.microsoft.com/office/word/2010/wordprocessingCanvas" xmlns:cx="http://schemas.microsoft.com/office/drawing/2014/chartex" xmlns:cx1="http://schemas.microsoft.com/office/drawing/2015/9/8/chartex" xmlns:cx2="http://schemas.microsoft.com/office/drawing/2015/10/21/chartex" xmlns:cx3="http://schemas.microsoft.com/office/drawing/2016/5/9/chartex" xmlns:cx4="http://schemas.microsoft.com/office/drawing/2016/5/10/chartex" xmlns:cx5="http://schemas.microsoft.com/office/drawing/2016/5/11/chartex" xmlns:cx6="http://schemas.microsoft.com/office/drawing/2016/5/12/chartex" xmlns:cx7="http://schemas.microsoft.com/office/drawing/2016/5/13/chartex" xmlns:cx8="http://schemas.microsoft.com/office/drawing/2016/5/14/chartex" xmlns:mc="http://schemas.openxmlformats.org/markup-compatibility/2006" xmlns:aink="http://schemas.microsoft.com/office/drawing/2016/ink" xmlns:o="urn:schemas-microsoft-com:office:office" xmlns:r="http://schemas.openxmlformats.org/officeDocument/2006/relationships" xmlns:m="http://schemas.openxmlformats.org/officeDocument/2006/math" xmlns:v="urn:schemas-microsoft-com:vml" xmlns:wp14="http://schemas.microsoft.com/office/word/2010/wordprocessingDrawing" xmlns:wp="http://schemas.openxmlformats.org/drawingml/2006/wordprocessingDrawing" xmlns:w10="urn:schemas-microsoft-com:office:word" xmlns:w="http://schemas.openxmlformats.org/wordprocessingml/2006/main" xmlns:w14="http://schemas.microsoft.com/office/word/2010/wordml" xmlns:w15="http://schemas.microsoft.com/office/word/2012/wordml" xmlns:w16se="http://schemas.microsoft.com/office/word/2015/wordml/symex" xmlns:wpg="http://schemas.microsoft.com/office/word/2010/wordprocessingGroup" xmlns:wpi="http://schemas.microsoft.com/office/word/2010/wordprocessingInk" xmlns:wne="http://schemas.microsoft.com/office/word/2006/wordml" xmlns:wps="http://schemas.microsoft.com/office/word/2010/wordprocessingShape" mc:Ignorable="w14 w15 w16se wp14">
+<w:endnotes xmlns:wpc="http://schemas.microsoft.com/office/word/2010/wordprocessingCanvas" xmlns:cx="http://schemas.microsoft.com/office/drawing/2014/chartex" xmlns:cx1="http://schemas.microsoft.com/office/drawing/2015/9/8/chartex" xmlns:cx2="http://schemas.microsoft.com/office/drawing/2015/10/21/chartex" xmlns:cx3="http://schemas.microsoft.com/office/drawing/2016/5/9/chartex" xmlns:cx4="http://schemas.microsoft.com/office/drawing/2016/5/10/chartex" xmlns:cx5="http://schemas.microsoft.com/office/drawing/2016/5/11/chartex" xmlns:cx6="http://schemas.microsoft.com/office/drawing/2016/5/12/chartex" xmlns:cx7="http://schemas.microsoft.com/office/drawing/2016/5/13/chartex" xmlns:cx8="http://schemas.microsoft.com/office/drawing/2016/5/14/chartex" xmlns:mc="http://schemas.openxmlformats.org/markup-compatibility/2006" xmlns:aink="http://schemas.microsoft.com/office/drawing/2016/ink" xmlns:am3d="http://schemas.microsoft.com/office/drawing/2017/model3d" xmlns:o="urn:schemas-microsoft-com:office:office" xmlns:r="http://schemas.openxmlformats.org/officeDocument/2006/relationships" xmlns:m="http://schemas.openxmlformats.org/officeDocument/2006/math" xmlns:v="urn:schemas-microsoft-com:vml" xmlns:wp14="http://schemas.microsoft.com/office/word/2010/wordprocessingDrawing" xmlns:wp="http://schemas.openxmlformats.org/drawingml/2006/wordprocessingDrawing" xmlns:w10="urn:schemas-microsoft-com:office:word" xmlns:w="http://schemas.openxmlformats.org/wordprocessingml/2006/main" xmlns:w14="http://schemas.microsoft.com/office/word/2010/wordml" xmlns:w15="http://schemas.microsoft.com/office/word/2012/wordml" xmlns:w16cid="http://schemas.microsoft.com/office/word/2016/wordml/cid" xmlns:w16se="http://schemas.microsoft.com/office/word/2015/wordml/symex" xmlns:wpg="http://schemas.microsoft.com/office/word/2010/wordprocessingGroup" xmlns:wpi="http://schemas.microsoft.com/office/word/2010/wordprocessingInk" xmlns:wne="http://schemas.microsoft.com/office/word/2006/wordml" xmlns:wps="http://schemas.microsoft.com/office/word/2010/wordprocessingShape" mc:Ignorable="w14 w15 w16se w16cid wp14">
   <w:endnote w:type="separator" w:id="-1">
     <w:p>
       <w:pPr>
@@ -6079,7 +5986,7 @@
 </file>
 
 <file path=word/footer1.xml><?xml version="1.0" encoding="utf-8"?>
-<w:ftr xmlns:wpc="http://schemas.microsoft.com/office/word/2010/wordprocessingCanvas" xmlns:cx="http://schemas.microsoft.com/office/drawing/2014/chartex" xmlns:cx1="http://schemas.microsoft.com/office/drawing/2015/9/8/chartex" xmlns:cx2="http://schemas.microsoft.com/office/drawing/2015/10/21/chartex" xmlns:cx3="http://schemas.microsoft.com/office/drawing/2016/5/9/chartex" xmlns:cx4="http://schemas.microsoft.com/office/drawing/2016/5/10/chartex" xmlns:cx5="http://schemas.microsoft.com/office/drawing/2016/5/11/chartex" xmlns:cx6="http://schemas.microsoft.com/office/drawing/2016/5/12/chartex" xmlns:cx7="http://schemas.microsoft.com/office/drawing/2016/5/13/chartex" xmlns:cx8="http://schemas.microsoft.com/office/drawing/2016/5/14/chartex" xmlns:mc="http://schemas.openxmlformats.org/markup-compatibility/2006" xmlns:aink="http://schemas.microsoft.com/office/drawing/2016/ink" xmlns:o="urn:schemas-microsoft-com:office:office" xmlns:r="http://schemas.openxmlformats.org/officeDocument/2006/relationships" xmlns:m="http://schemas.openxmlformats.org/officeDocument/2006/math" xmlns:v="urn:schemas-microsoft-com:vml" xmlns:wp14="http://schemas.microsoft.com/office/word/2010/wordprocessingDrawing" xmlns:wp="http://schemas.openxmlformats.org/drawingml/2006/wordprocessingDrawing" xmlns:w10="urn:schemas-microsoft-com:office:word" xmlns:w="http://schemas.openxmlformats.org/wordprocessingml/2006/main" xmlns:w14="http://schemas.microsoft.com/office/word/2010/wordml" xmlns:w15="http://schemas.microsoft.com/office/word/2012/wordml" xmlns:w16se="http://schemas.microsoft.com/office/word/2015/wordml/symex" xmlns:wpg="http://schemas.microsoft.com/office/word/2010/wordprocessingGroup" xmlns:wpi="http://schemas.microsoft.com/office/word/2010/wordprocessingInk" xmlns:wne="http://schemas.microsoft.com/office/word/2006/wordml" xmlns:wps="http://schemas.microsoft.com/office/word/2010/wordprocessingShape" mc:Ignorable="w14 w15 w16se wp14">
+<w:ftr xmlns:wpc="http://schemas.microsoft.com/office/word/2010/wordprocessingCanvas" xmlns:cx="http://schemas.microsoft.com/office/drawing/2014/chartex" xmlns:cx1="http://schemas.microsoft.com/office/drawing/2015/9/8/chartex" xmlns:cx2="http://schemas.microsoft.com/office/drawing/2015/10/21/chartex" xmlns:cx3="http://schemas.microsoft.com/office/drawing/2016/5/9/chartex" xmlns:cx4="http://schemas.microsoft.com/office/drawing/2016/5/10/chartex" xmlns:cx5="http://schemas.microsoft.com/office/drawing/2016/5/11/chartex" xmlns:cx6="http://schemas.microsoft.com/office/drawing/2016/5/12/chartex" xmlns:cx7="http://schemas.microsoft.com/office/drawing/2016/5/13/chartex" xmlns:cx8="http://schemas.microsoft.com/office/drawing/2016/5/14/chartex" xmlns:mc="http://schemas.openxmlformats.org/markup-compatibility/2006" xmlns:aink="http://schemas.microsoft.com/office/drawing/2016/ink" xmlns:am3d="http://schemas.microsoft.com/office/drawing/2017/model3d" xmlns:o="urn:schemas-microsoft-com:office:office" xmlns:r="http://schemas.openxmlformats.org/officeDocument/2006/relationships" xmlns:m="http://schemas.openxmlformats.org/officeDocument/2006/math" xmlns:v="urn:schemas-microsoft-com:vml" xmlns:wp14="http://schemas.microsoft.com/office/word/2010/wordprocessingDrawing" xmlns:wp="http://schemas.openxmlformats.org/drawingml/2006/wordprocessingDrawing" xmlns:w10="urn:schemas-microsoft-com:office:word" xmlns:w="http://schemas.openxmlformats.org/wordprocessingml/2006/main" xmlns:w14="http://schemas.microsoft.com/office/word/2010/wordml" xmlns:w15="http://schemas.microsoft.com/office/word/2012/wordml" xmlns:w16cid="http://schemas.microsoft.com/office/word/2016/wordml/cid" xmlns:w16se="http://schemas.microsoft.com/office/word/2015/wordml/symex" xmlns:wpg="http://schemas.microsoft.com/office/word/2010/wordprocessingGroup" xmlns:wpi="http://schemas.microsoft.com/office/word/2010/wordprocessingInk" xmlns:wne="http://schemas.microsoft.com/office/word/2006/wordml" xmlns:wps="http://schemas.microsoft.com/office/word/2010/wordprocessingShape" mc:Ignorable="w14 w15 w16se w16cid wp14">
   <w:p>
     <w:pPr>
       <w:pStyle w:val="Chntrang"/>
@@ -6094,7 +6001,7 @@
 </file>
 
 <file path=word/footer2.xml><?xml version="1.0" encoding="utf-8"?>
-<w:ftr xmlns:wpc="http://schemas.microsoft.com/office/word/2010/wordprocessingCanvas" xmlns:cx="http://schemas.microsoft.com/office/drawing/2014/chartex" xmlns:cx1="http://schemas.microsoft.com/office/drawing/2015/9/8/chartex" xmlns:cx2="http://schemas.microsoft.com/office/drawing/2015/10/21/chartex" xmlns:cx3="http://schemas.microsoft.com/office/drawing/2016/5/9/chartex" xmlns:cx4="http://schemas.microsoft.com/office/drawing/2016/5/10/chartex" xmlns:cx5="http://schemas.microsoft.com/office/drawing/2016/5/11/chartex" xmlns:cx6="http://schemas.microsoft.com/office/drawing/2016/5/12/chartex" xmlns:cx7="http://schemas.microsoft.com/office/drawing/2016/5/13/chartex" xmlns:cx8="http://schemas.microsoft.com/office/drawing/2016/5/14/chartex" xmlns:mc="http://schemas.openxmlformats.org/markup-compatibility/2006" xmlns:aink="http://schemas.microsoft.com/office/drawing/2016/ink" xmlns:o="urn:schemas-microsoft-com:office:office" xmlns:r="http://schemas.openxmlformats.org/officeDocument/2006/relationships" xmlns:m="http://schemas.openxmlformats.org/officeDocument/2006/math" xmlns:v="urn:schemas-microsoft-com:vml" xmlns:wp14="http://schemas.microsoft.com/office/word/2010/wordprocessingDrawing" xmlns:wp="http://schemas.openxmlformats.org/drawingml/2006/wordprocessingDrawing" xmlns:w10="urn:schemas-microsoft-com:office:word" xmlns:w="http://schemas.openxmlformats.org/wordprocessingml/2006/main" xmlns:w14="http://schemas.microsoft.com/office/word/2010/wordml" xmlns:w15="http://schemas.microsoft.com/office/word/2012/wordml" xmlns:w16se="http://schemas.microsoft.com/office/word/2015/wordml/symex" xmlns:wpg="http://schemas.microsoft.com/office/word/2010/wordprocessingGroup" xmlns:wpi="http://schemas.microsoft.com/office/word/2010/wordprocessingInk" xmlns:wne="http://schemas.microsoft.com/office/word/2006/wordml" xmlns:wps="http://schemas.microsoft.com/office/word/2010/wordprocessingShape" mc:Ignorable="w14 w15 w16se wp14">
+<w:ftr xmlns:wpc="http://schemas.microsoft.com/office/word/2010/wordprocessingCanvas" xmlns:cx="http://schemas.microsoft.com/office/drawing/2014/chartex" xmlns:cx1="http://schemas.microsoft.com/office/drawing/2015/9/8/chartex" xmlns:cx2="http://schemas.microsoft.com/office/drawing/2015/10/21/chartex" xmlns:cx3="http://schemas.microsoft.com/office/drawing/2016/5/9/chartex" xmlns:cx4="http://schemas.microsoft.com/office/drawing/2016/5/10/chartex" xmlns:cx5="http://schemas.microsoft.com/office/drawing/2016/5/11/chartex" xmlns:cx6="http://schemas.microsoft.com/office/drawing/2016/5/12/chartex" xmlns:cx7="http://schemas.microsoft.com/office/drawing/2016/5/13/chartex" xmlns:cx8="http://schemas.microsoft.com/office/drawing/2016/5/14/chartex" xmlns:mc="http://schemas.openxmlformats.org/markup-compatibility/2006" xmlns:aink="http://schemas.microsoft.com/office/drawing/2016/ink" xmlns:am3d="http://schemas.microsoft.com/office/drawing/2017/model3d" xmlns:o="urn:schemas-microsoft-com:office:office" xmlns:r="http://schemas.openxmlformats.org/officeDocument/2006/relationships" xmlns:m="http://schemas.openxmlformats.org/officeDocument/2006/math" xmlns:v="urn:schemas-microsoft-com:vml" xmlns:wp14="http://schemas.microsoft.com/office/word/2010/wordprocessingDrawing" xmlns:wp="http://schemas.openxmlformats.org/drawingml/2006/wordprocessingDrawing" xmlns:w10="urn:schemas-microsoft-com:office:word" xmlns:w="http://schemas.openxmlformats.org/wordprocessingml/2006/main" xmlns:w14="http://schemas.microsoft.com/office/word/2010/wordml" xmlns:w15="http://schemas.microsoft.com/office/word/2012/wordml" xmlns:w16cid="http://schemas.microsoft.com/office/word/2016/wordml/cid" xmlns:w16se="http://schemas.microsoft.com/office/word/2015/wordml/symex" xmlns:wpg="http://schemas.microsoft.com/office/word/2010/wordprocessingGroup" xmlns:wpi="http://schemas.microsoft.com/office/word/2010/wordprocessingInk" xmlns:wne="http://schemas.microsoft.com/office/word/2006/wordml" xmlns:wps="http://schemas.microsoft.com/office/word/2010/wordprocessingShape" mc:Ignorable="w14 w15 w16se w16cid wp14">
   <w:sdt>
     <w:sdtPr>
       <w:id w:val="-1477826229"/>
@@ -6141,7 +6048,7 @@
 </file>
 
 <file path=word/footnotes.xml><?xml version="1.0" encoding="utf-8"?>
-<w:footnotes xmlns:wpc="http://schemas.microsoft.com/office/word/2010/wordprocessingCanvas" xmlns:cx="http://schemas.microsoft.com/office/drawing/2014/chartex" xmlns:cx1="http://schemas.microsoft.com/office/drawing/2015/9/8/chartex" xmlns:cx2="http://schemas.microsoft.com/office/drawing/2015/10/21/chartex" xmlns:cx3="http://schemas.microsoft.com/office/drawing/2016/5/9/chartex" xmlns:cx4="http://schemas.microsoft.com/office/drawing/2016/5/10/chartex" xmlns:cx5="http://schemas.microsoft.com/office/drawing/2016/5/11/chartex" xmlns:cx6="http://schemas.microsoft.com/office/drawing/2016/5/12/chartex" xmlns:cx7="http://schemas.microsoft.com/office/drawing/2016/5/13/chartex" xmlns:cx8="http://schemas.microsoft.com/office/drawing/2016/5/14/chartex" xmlns:mc="http://schemas.openxmlformats.org/markup-compatibility/2006" xmlns:aink="http://schemas.microsoft.com/office/drawing/2016/ink" xmlns:o="urn:schemas-microsoft-com:office:office" xmlns:r="http://schemas.openxmlformats.org/officeDocument/2006/relationships" xmlns:m="http://schemas.openxmlformats.org/officeDocument/2006/math" xmlns:v="urn:schemas-microsoft-com:vml" xmlns:wp14="http://schemas.microsoft.com/office/word/2010/wordprocessingDrawing" xmlns:wp="http://schemas.openxmlformats.org/drawingml/2006/wordprocessingDrawing" xmlns:w10="urn:schemas-microsoft-com:office:word" xmlns:w="http://schemas.openxmlformats.org/wordprocessingml/2006/main" xmlns:w14="http://schemas.microsoft.com/office/word/2010/wordml" xmlns:w15="http://schemas.microsoft.com/office/word/2012/wordml" xmlns:w16se="http://schemas.microsoft.com/office/word/2015/wordml/symex" xmlns:wpg="http://schemas.microsoft.com/office/word/2010/wordprocessingGroup" xmlns:wpi="http://schemas.microsoft.com/office/word/2010/wordprocessingInk" xmlns:wne="http://schemas.microsoft.com/office/word/2006/wordml" xmlns:wps="http://schemas.microsoft.com/office/word/2010/wordprocessingShape" mc:Ignorable="w14 w15 w16se wp14">
+<w:footnotes xmlns:wpc="http://schemas.microsoft.com/office/word/2010/wordprocessingCanvas" xmlns:cx="http://schemas.microsoft.com/office/drawing/2014/chartex" xmlns:cx1="http://schemas.microsoft.com/office/drawing/2015/9/8/chartex" xmlns:cx2="http://schemas.microsoft.com/office/drawing/2015/10/21/chartex" xmlns:cx3="http://schemas.microsoft.com/office/drawing/2016/5/9/chartex" xmlns:cx4="http://schemas.microsoft.com/office/drawing/2016/5/10/chartex" xmlns:cx5="http://schemas.microsoft.com/office/drawing/2016/5/11/chartex" xmlns:cx6="http://schemas.microsoft.com/office/drawing/2016/5/12/chartex" xmlns:cx7="http://schemas.microsoft.com/office/drawing/2016/5/13/chartex" xmlns:cx8="http://schemas.microsoft.com/office/drawing/2016/5/14/chartex" xmlns:mc="http://schemas.openxmlformats.org/markup-compatibility/2006" xmlns:aink="http://schemas.microsoft.com/office/drawing/2016/ink" xmlns:am3d="http://schemas.microsoft.com/office/drawing/2017/model3d" xmlns:o="urn:schemas-microsoft-com:office:office" xmlns:r="http://schemas.openxmlformats.org/officeDocument/2006/relationships" xmlns:m="http://schemas.openxmlformats.org/officeDocument/2006/math" xmlns:v="urn:schemas-microsoft-com:vml" xmlns:wp14="http://schemas.microsoft.com/office/word/2010/wordprocessingDrawing" xmlns:wp="http://schemas.openxmlformats.org/drawingml/2006/wordprocessingDrawing" xmlns:w10="urn:schemas-microsoft-com:office:word" xmlns:w="http://schemas.openxmlformats.org/wordprocessingml/2006/main" xmlns:w14="http://schemas.microsoft.com/office/word/2010/wordml" xmlns:w15="http://schemas.microsoft.com/office/word/2012/wordml" xmlns:w16cid="http://schemas.microsoft.com/office/word/2016/wordml/cid" xmlns:w16se="http://schemas.microsoft.com/office/word/2015/wordml/symex" xmlns:wpg="http://schemas.microsoft.com/office/word/2010/wordprocessingGroup" xmlns:wpi="http://schemas.microsoft.com/office/word/2010/wordprocessingInk" xmlns:wne="http://schemas.microsoft.com/office/word/2006/wordml" xmlns:wps="http://schemas.microsoft.com/office/word/2010/wordprocessingShape" mc:Ignorable="w14 w15 w16se w16cid wp14">
   <w:footnote w:type="separator" w:id="-1">
     <w:p>
       <w:pPr>
@@ -6166,7 +6073,7 @@
 </file>
 
 <file path=word/header1.xml><?xml version="1.0" encoding="utf-8"?>
-<w:hdr xmlns:wpc="http://schemas.microsoft.com/office/word/2010/wordprocessingCanvas" xmlns:cx="http://schemas.microsoft.com/office/drawing/2014/chartex" xmlns:cx1="http://schemas.microsoft.com/office/drawing/2015/9/8/chartex" xmlns:cx2="http://schemas.microsoft.com/office/drawing/2015/10/21/chartex" xmlns:cx3="http://schemas.microsoft.com/office/drawing/2016/5/9/chartex" xmlns:cx4="http://schemas.microsoft.com/office/drawing/2016/5/10/chartex" xmlns:cx5="http://schemas.microsoft.com/office/drawing/2016/5/11/chartex" xmlns:cx6="http://schemas.microsoft.com/office/drawing/2016/5/12/chartex" xmlns:cx7="http://schemas.microsoft.com/office/drawing/2016/5/13/chartex" xmlns:cx8="http://schemas.microsoft.com/office/drawing/2016/5/14/chartex" xmlns:mc="http://schemas.openxmlformats.org/markup-compatibility/2006" xmlns:aink="http://schemas.microsoft.com/office/drawing/2016/ink" xmlns:o="urn:schemas-microsoft-com:office:office" xmlns:r="http://schemas.openxmlformats.org/officeDocument/2006/relationships" xmlns:m="http://schemas.openxmlformats.org/officeDocument/2006/math" xmlns:v="urn:schemas-microsoft-com:vml" xmlns:wp14="http://schemas.microsoft.com/office/word/2010/wordprocessingDrawing" xmlns:wp="http://schemas.openxmlformats.org/drawingml/2006/wordprocessingDrawing" xmlns:w10="urn:schemas-microsoft-com:office:word" xmlns:w="http://schemas.openxmlformats.org/wordprocessingml/2006/main" xmlns:w14="http://schemas.microsoft.com/office/word/2010/wordml" xmlns:w15="http://schemas.microsoft.com/office/word/2012/wordml" xmlns:w16se="http://schemas.microsoft.com/office/word/2015/wordml/symex" xmlns:wpg="http://schemas.microsoft.com/office/word/2010/wordprocessingGroup" xmlns:wpi="http://schemas.microsoft.com/office/word/2010/wordprocessingInk" xmlns:wne="http://schemas.microsoft.com/office/word/2006/wordml" xmlns:wps="http://schemas.microsoft.com/office/word/2010/wordprocessingShape" mc:Ignorable="w14 w15 w16se wp14">
+<w:hdr xmlns:wpc="http://schemas.microsoft.com/office/word/2010/wordprocessingCanvas" xmlns:cx="http://schemas.microsoft.com/office/drawing/2014/chartex" xmlns:cx1="http://schemas.microsoft.com/office/drawing/2015/9/8/chartex" xmlns:cx2="http://schemas.microsoft.com/office/drawing/2015/10/21/chartex" xmlns:cx3="http://schemas.microsoft.com/office/drawing/2016/5/9/chartex" xmlns:cx4="http://schemas.microsoft.com/office/drawing/2016/5/10/chartex" xmlns:cx5="http://schemas.microsoft.com/office/drawing/2016/5/11/chartex" xmlns:cx6="http://schemas.microsoft.com/office/drawing/2016/5/12/chartex" xmlns:cx7="http://schemas.microsoft.com/office/drawing/2016/5/13/chartex" xmlns:cx8="http://schemas.microsoft.com/office/drawing/2016/5/14/chartex" xmlns:mc="http://schemas.openxmlformats.org/markup-compatibility/2006" xmlns:aink="http://schemas.microsoft.com/office/drawing/2016/ink" xmlns:am3d="http://schemas.microsoft.com/office/drawing/2017/model3d" xmlns:o="urn:schemas-microsoft-com:office:office" xmlns:r="http://schemas.openxmlformats.org/officeDocument/2006/relationships" xmlns:m="http://schemas.openxmlformats.org/officeDocument/2006/math" xmlns:v="urn:schemas-microsoft-com:vml" xmlns:wp14="http://schemas.microsoft.com/office/word/2010/wordprocessingDrawing" xmlns:wp="http://schemas.openxmlformats.org/drawingml/2006/wordprocessingDrawing" xmlns:w10="urn:schemas-microsoft-com:office:word" xmlns:w="http://schemas.openxmlformats.org/wordprocessingml/2006/main" xmlns:w14="http://schemas.microsoft.com/office/word/2010/wordml" xmlns:w15="http://schemas.microsoft.com/office/word/2012/wordml" xmlns:w16cid="http://schemas.microsoft.com/office/word/2016/wordml/cid" xmlns:w16se="http://schemas.microsoft.com/office/word/2015/wordml/symex" xmlns:wpg="http://schemas.microsoft.com/office/word/2010/wordprocessingGroup" xmlns:wpi="http://schemas.microsoft.com/office/word/2010/wordprocessingInk" xmlns:wne="http://schemas.microsoft.com/office/word/2006/wordml" xmlns:wps="http://schemas.microsoft.com/office/word/2010/wordprocessingShape" mc:Ignorable="w14 w15 w16se w16cid wp14">
   <w:p>
     <w:pPr>
       <w:pStyle w:val="utrang"/>
@@ -6181,7 +6088,7 @@
 </file>
 
 <file path=word/numbering.xml><?xml version="1.0" encoding="utf-8"?>
-<w:numbering xmlns:wpc="http://schemas.microsoft.com/office/word/2010/wordprocessingCanvas" xmlns:cx="http://schemas.microsoft.com/office/drawing/2014/chartex" xmlns:cx1="http://schemas.microsoft.com/office/drawing/2015/9/8/chartex" xmlns:cx2="http://schemas.microsoft.com/office/drawing/2015/10/21/chartex" xmlns:cx3="http://schemas.microsoft.com/office/drawing/2016/5/9/chartex" xmlns:cx4="http://schemas.microsoft.com/office/drawing/2016/5/10/chartex" xmlns:cx5="http://schemas.microsoft.com/office/drawing/2016/5/11/chartex" xmlns:cx6="http://schemas.microsoft.com/office/drawing/2016/5/12/chartex" xmlns:cx7="http://schemas.microsoft.com/office/drawing/2016/5/13/chartex" xmlns:cx8="http://schemas.microsoft.com/office/drawing/2016/5/14/chartex" xmlns:mc="http://schemas.openxmlformats.org/markup-compatibility/2006" xmlns:aink="http://schemas.microsoft.com/office/drawing/2016/ink" xmlns:o="urn:schemas-microsoft-com:office:office" xmlns:r="http://schemas.openxmlformats.org/officeDocument/2006/relationships" xmlns:m="http://schemas.openxmlformats.org/officeDocument/2006/math" xmlns:v="urn:schemas-microsoft-com:vml" xmlns:wp14="http://schemas.microsoft.com/office/word/2010/wordprocessingDrawing" xmlns:wp="http://schemas.openxmlformats.org/drawingml/2006/wordprocessingDrawing" xmlns:w10="urn:schemas-microsoft-com:office:word" xmlns:w="http://schemas.openxmlformats.org/wordprocessingml/2006/main" xmlns:w14="http://schemas.microsoft.com/office/word/2010/wordml" xmlns:w15="http://schemas.microsoft.com/office/word/2012/wordml" xmlns:w16se="http://schemas.microsoft.com/office/word/2015/wordml/symex" xmlns:wpg="http://schemas.microsoft.com/office/word/2010/wordprocessingGroup" xmlns:wpi="http://schemas.microsoft.com/office/word/2010/wordprocessingInk" xmlns:wne="http://schemas.microsoft.com/office/word/2006/wordml" xmlns:wps="http://schemas.microsoft.com/office/word/2010/wordprocessingShape" mc:Ignorable="w14 w15 w16se wp14">
+<w:numbering xmlns:wpc="http://schemas.microsoft.com/office/word/2010/wordprocessingCanvas" xmlns:cx="http://schemas.microsoft.com/office/drawing/2014/chartex" xmlns:cx1="http://schemas.microsoft.com/office/drawing/2015/9/8/chartex" xmlns:cx2="http://schemas.microsoft.com/office/drawing/2015/10/21/chartex" xmlns:cx3="http://schemas.microsoft.com/office/drawing/2016/5/9/chartex" xmlns:cx4="http://schemas.microsoft.com/office/drawing/2016/5/10/chartex" xmlns:cx5="http://schemas.microsoft.com/office/drawing/2016/5/11/chartex" xmlns:cx6="http://schemas.microsoft.com/office/drawing/2016/5/12/chartex" xmlns:cx7="http://schemas.microsoft.com/office/drawing/2016/5/13/chartex" xmlns:cx8="http://schemas.microsoft.com/office/drawing/2016/5/14/chartex" xmlns:mc="http://schemas.openxmlformats.org/markup-compatibility/2006" xmlns:aink="http://schemas.microsoft.com/office/drawing/2016/ink" xmlns:am3d="http://schemas.microsoft.com/office/drawing/2017/model3d" xmlns:o="urn:schemas-microsoft-com:office:office" xmlns:r="http://schemas.openxmlformats.org/officeDocument/2006/relationships" xmlns:m="http://schemas.openxmlformats.org/officeDocument/2006/math" xmlns:v="urn:schemas-microsoft-com:vml" xmlns:wp14="http://schemas.microsoft.com/office/word/2010/wordprocessingDrawing" xmlns:wp="http://schemas.openxmlformats.org/drawingml/2006/wordprocessingDrawing" xmlns:w10="urn:schemas-microsoft-com:office:word" xmlns:w="http://schemas.openxmlformats.org/wordprocessingml/2006/main" xmlns:w14="http://schemas.microsoft.com/office/word/2010/wordml" xmlns:w15="http://schemas.microsoft.com/office/word/2012/wordml" xmlns:w16cid="http://schemas.microsoft.com/office/word/2016/wordml/cid" xmlns:w16se="http://schemas.microsoft.com/office/word/2015/wordml/symex" xmlns:wpg="http://schemas.microsoft.com/office/word/2010/wordprocessingGroup" xmlns:wpi="http://schemas.microsoft.com/office/word/2010/wordprocessingInk" xmlns:wne="http://schemas.microsoft.com/office/word/2006/wordml" xmlns:wps="http://schemas.microsoft.com/office/word/2010/wordprocessingShape" mc:Ignorable="w14 w15 w16se w16cid wp14">
   <w:numPicBullet w:numPicBulletId="0">
     <w:pict>
       <v:shapetype id="_x0000_t75" coordsize="21600,21600" o:spt="75" o:preferrelative="t" path="m@4@5l@4@11@9@11@9@5xe" filled="f" stroked="f">
@@ -6203,7 +6110,7 @@
         <v:path o:extrusionok="f" gradientshapeok="t" o:connecttype="rect"/>
         <o:lock v:ext="edit" aspectratio="t"/>
       </v:shapetype>
-      <v:shape id="_x0000_i1033" type="#_x0000_t75" style="width:11.25pt;height:11.25pt" o:bullet="t">
+      <v:shape id="_x0000_i1027" type="#_x0000_t75" style="width:11.25pt;height:11.25pt" o:bullet="t">
         <v:imagedata r:id="rId1" o:title="mso45D3"/>
       </v:shape>
     </w:pict>
@@ -6537,7 +6444,7 @@
 </file>
 
 <file path=word/styles.xml><?xml version="1.0" encoding="utf-8"?>
-<w:styles xmlns:mc="http://schemas.openxmlformats.org/markup-compatibility/2006" xmlns:r="http://schemas.openxmlformats.org/officeDocument/2006/relationships" xmlns:w="http://schemas.openxmlformats.org/wordprocessingml/2006/main" xmlns:w14="http://schemas.microsoft.com/office/word/2010/wordml" xmlns:w15="http://schemas.microsoft.com/office/word/2012/wordml" xmlns:w16se="http://schemas.microsoft.com/office/word/2015/wordml/symex" mc:Ignorable="w14 w15 w16se">
+<w:styles xmlns:mc="http://schemas.openxmlformats.org/markup-compatibility/2006" xmlns:r="http://schemas.openxmlformats.org/officeDocument/2006/relationships" xmlns:w="http://schemas.openxmlformats.org/wordprocessingml/2006/main" xmlns:w14="http://schemas.microsoft.com/office/word/2010/wordml" xmlns:w15="http://schemas.microsoft.com/office/word/2012/wordml" xmlns:w16cid="http://schemas.microsoft.com/office/word/2016/wordml/cid" xmlns:w16se="http://schemas.microsoft.com/office/word/2015/wordml/symex" mc:Ignorable="w14 w15 w16se w16cid">
   <w:docDefaults>
     <w:rPrDefault>
       <w:rPr>
@@ -6553,7 +6460,7 @@
       </w:pPr>
     </w:pPrDefault>
   </w:docDefaults>
-  <w:latentStyles w:defLockedState="0" w:defUIPriority="99" w:defSemiHidden="0" w:defUnhideWhenUsed="0" w:defQFormat="0" w:count="374">
+  <w:latentStyles w:defLockedState="0" w:defUIPriority="99" w:defSemiHidden="0" w:defUnhideWhenUsed="0" w:defQFormat="0" w:count="375">
     <w:lsdException w:name="Normal" w:uiPriority="0" w:qFormat="1"/>
     <w:lsdException w:name="heading 1" w:uiPriority="9" w:qFormat="1"/>
     <w:lsdException w:name="heading 2" w:semiHidden="1" w:uiPriority="9" w:unhideWhenUsed="1" w:qFormat="1"/>
@@ -6659,7 +6566,6 @@
     <w:lsdException w:name="HTML Sample" w:semiHidden="1" w:unhideWhenUsed="1"/>
     <w:lsdException w:name="HTML Typewriter" w:semiHidden="1" w:unhideWhenUsed="1"/>
     <w:lsdException w:name="HTML Variable" w:semiHidden="1" w:unhideWhenUsed="1"/>
-    <w:lsdException w:name="Normal Table" w:semiHidden="1" w:unhideWhenUsed="1"/>
     <w:lsdException w:name="annotation subject" w:semiHidden="1" w:unhideWhenUsed="1"/>
     <w:lsdException w:name="No List" w:semiHidden="1" w:unhideWhenUsed="1"/>
     <w:lsdException w:name="Outline List 1" w:semiHidden="1" w:unhideWhenUsed="1"/>
@@ -6706,10 +6612,8 @@
     <w:lsdException w:name="Table Subtle 2" w:semiHidden="1" w:unhideWhenUsed="1"/>
     <w:lsdException w:name="Table Web 1" w:semiHidden="1" w:unhideWhenUsed="1"/>
     <w:lsdException w:name="Table Web 2" w:semiHidden="1" w:unhideWhenUsed="1"/>
-    <w:lsdException w:name="Table Web 3" w:semiHidden="1" w:unhideWhenUsed="1"/>
     <w:lsdException w:name="Balloon Text" w:semiHidden="1" w:unhideWhenUsed="1"/>
     <w:lsdException w:name="Table Grid" w:uiPriority="0"/>
-    <w:lsdException w:name="Table Theme" w:semiHidden="1" w:unhideWhenUsed="1"/>
     <w:lsdException w:name="Placeholder Text" w:semiHidden="1"/>
     <w:lsdException w:name="No Spacing" w:uiPriority="1" w:qFormat="1"/>
     <w:lsdException w:name="Light Shading" w:uiPriority="60"/>
@@ -6928,6 +6832,7 @@
     <w:lsdException w:name="Mention" w:semiHidden="1" w:unhideWhenUsed="1"/>
     <w:lsdException w:name="Smart Hyperlink" w:semiHidden="1" w:unhideWhenUsed="1"/>
     <w:lsdException w:name="Hashtag" w:semiHidden="1" w:unhideWhenUsed="1"/>
+    <w:lsdException w:name="Unresolved Mention" w:semiHidden="1" w:unhideWhenUsed="1"/>
   </w:latentStyles>
   <w:style w:type="paragraph" w:default="1" w:styleId="Binhthng">
     <w:name w:val="Normal"/>
@@ -7327,7 +7232,7 @@
 </file>
 
 <file path=customXml/itemProps1.xml><?xml version="1.0" encoding="utf-8"?>
-<ds:datastoreItem xmlns:ds="http://schemas.openxmlformats.org/officeDocument/2006/customXml" ds:itemID="{170394A1-E970-4A18-AB1E-F1C9455ECFC0}">
+<ds:datastoreItem xmlns:ds="http://schemas.openxmlformats.org/officeDocument/2006/customXml" ds:itemID="{1D392BE4-9A64-4D47-A1FF-56BE13A8DC61}">
   <ds:schemaRefs>
     <ds:schemaRef ds:uri="http://schemas.openxmlformats.org/officeDocument/2006/bibliography"/>
   </ds:schemaRefs>

</xml_diff>